<commit_message>
DataAnalysis: Need to redo lw1
</commit_message>
<xml_diff>
--- a/Data Analysis/LW1/Отчет_1.docx
+++ b/Data Analysis/LW1/Отчет_1.docx
@@ -1,6 +1,6 @@
 
 <file path=word/document.xml><?xml version="1.0" encoding="utf-8"?>
-<w:document xmlns:wpc="http://schemas.microsoft.com/office/word/2010/wordprocessingCanvas" xmlns:cx="http://schemas.microsoft.com/office/drawing/2014/chartex" xmlns:cx1="http://schemas.microsoft.com/office/drawing/2015/9/8/chartex" xmlns:cx2="http://schemas.microsoft.com/office/drawing/2015/10/21/chartex" xmlns:cx3="http://schemas.microsoft.com/office/drawing/2016/5/9/chartex" xmlns:cx4="http://schemas.microsoft.com/office/drawing/2016/5/10/chartex" xmlns:cx5="http://schemas.microsoft.com/office/drawing/2016/5/11/chartex" xmlns:cx6="http://schemas.microsoft.com/office/drawing/2016/5/12/chartex" xmlns:cx7="http://schemas.microsoft.com/office/drawing/2016/5/13/chartex" xmlns:cx8="http://schemas.microsoft.com/office/drawing/2016/5/14/chartex" xmlns:mc="http://schemas.openxmlformats.org/markup-compatibility/2006" xmlns:aink="http://schemas.microsoft.com/office/drawing/2016/ink" xmlns:am3d="http://schemas.microsoft.com/office/drawing/2017/model3d" xmlns:o="urn:schemas-microsoft-com:office:office" xmlns:r="http://schemas.openxmlformats.org/officeDocument/2006/relationships" xmlns:m="http://schemas.openxmlformats.org/officeDocument/2006/math" xmlns:v="urn:schemas-microsoft-com:vml" xmlns:wp14="http://schemas.microsoft.com/office/word/2010/wordprocessingDrawing" xmlns:wp="http://schemas.openxmlformats.org/drawingml/2006/wordprocessingDrawing" xmlns:w10="urn:schemas-microsoft-com:office:word" xmlns:w="http://schemas.openxmlformats.org/wordprocessingml/2006/main" xmlns:w14="http://schemas.microsoft.com/office/word/2010/wordml" xmlns:w15="http://schemas.microsoft.com/office/word/2012/wordml" xmlns:w16cex="http://schemas.microsoft.com/office/word/2018/wordml/cex" xmlns:w16cid="http://schemas.microsoft.com/office/word/2016/wordml/cid" xmlns:w16="http://schemas.microsoft.com/office/word/2018/wordml" xmlns:w16sdtdh="http://schemas.microsoft.com/office/word/2020/wordml/sdtdatahash" xmlns:w16se="http://schemas.microsoft.com/office/word/2015/wordml/symex" xmlns:wpg="http://schemas.microsoft.com/office/word/2010/wordprocessingGroup" xmlns:wpi="http://schemas.microsoft.com/office/word/2010/wordprocessingInk" xmlns:wne="http://schemas.microsoft.com/office/word/2006/wordml" xmlns:wps="http://schemas.microsoft.com/office/word/2010/wordprocessingShape" mc:Ignorable="w14 w15 w16se w16cid w16 w16cex w16sdtdh wp14">
+<w:document xmlns:wpc="http://schemas.microsoft.com/office/word/2010/wordprocessingCanvas" xmlns:cx="http://schemas.microsoft.com/office/drawing/2014/chartex" xmlns:cx1="http://schemas.microsoft.com/office/drawing/2015/9/8/chartex" xmlns:cx2="http://schemas.microsoft.com/office/drawing/2015/10/21/chartex" xmlns:cx3="http://schemas.microsoft.com/office/drawing/2016/5/9/chartex" xmlns:cx4="http://schemas.microsoft.com/office/drawing/2016/5/10/chartex" xmlns:cx5="http://schemas.microsoft.com/office/drawing/2016/5/11/chartex" xmlns:cx6="http://schemas.microsoft.com/office/drawing/2016/5/12/chartex" xmlns:cx7="http://schemas.microsoft.com/office/drawing/2016/5/13/chartex" xmlns:cx8="http://schemas.microsoft.com/office/drawing/2016/5/14/chartex" xmlns:mc="http://schemas.openxmlformats.org/markup-compatibility/2006" xmlns:aink="http://schemas.microsoft.com/office/drawing/2016/ink" xmlns:am3d="http://schemas.microsoft.com/office/drawing/2017/model3d" xmlns:o="urn:schemas-microsoft-com:office:office" xmlns:oel="http://schemas.microsoft.com/office/2019/extlst" xmlns:r="http://schemas.openxmlformats.org/officeDocument/2006/relationships" xmlns:m="http://schemas.openxmlformats.org/officeDocument/2006/math" xmlns:v="urn:schemas-microsoft-com:vml" xmlns:wp14="http://schemas.microsoft.com/office/word/2010/wordprocessingDrawing" xmlns:wp="http://schemas.openxmlformats.org/drawingml/2006/wordprocessingDrawing" xmlns:w10="urn:schemas-microsoft-com:office:word" xmlns:w="http://schemas.openxmlformats.org/wordprocessingml/2006/main" xmlns:w14="http://schemas.microsoft.com/office/word/2010/wordml" xmlns:w15="http://schemas.microsoft.com/office/word/2012/wordml" xmlns:w16cex="http://schemas.microsoft.com/office/word/2018/wordml/cex" xmlns:w16cid="http://schemas.microsoft.com/office/word/2016/wordml/cid" xmlns:w16="http://schemas.microsoft.com/office/word/2018/wordml" xmlns:w16du="http://schemas.microsoft.com/office/word/2023/wordml/word16du" xmlns:w16sdtdh="http://schemas.microsoft.com/office/word/2020/wordml/sdtdatahash" xmlns:w16sdtfl="http://schemas.microsoft.com/office/word/2024/wordml/sdtformatlock" xmlns:w16se="http://schemas.microsoft.com/office/word/2015/wordml/symex" xmlns:wpg="http://schemas.microsoft.com/office/word/2010/wordprocessingGroup" xmlns:wpi="http://schemas.microsoft.com/office/word/2010/wordprocessingInk" xmlns:wne="http://schemas.microsoft.com/office/word/2006/wordml" xmlns:wps="http://schemas.microsoft.com/office/word/2010/wordprocessingShape" mc:Ignorable="w14 w15 w16se w16cid w16 w16cex w16sdtdh w16sdtfl w16du wp14">
   <w:body>
     <w:p>
       <w:pPr>
@@ -61,15 +61,7 @@
     </w:p>
     <w:p>
       <w:r>
-        <w:t>Предметная область – продажи кофейных напитков в кофейнях. Кофейные напитки бывают разных видов (</w:t>
-      </w:r>
-      <w:proofErr w:type="spellStart"/>
-      <w:r>
-        <w:t>американо</w:t>
-      </w:r>
-      <w:proofErr w:type="spellEnd"/>
-      <w:r>
-        <w:t xml:space="preserve">, капучино, и др.), могут приобретаться в разное время суток (утро, день, вечер, ночь), в разное время года (осень, зима, весна, лето), с помощью разных типов оплаты (наличные, карта), за разную стоимость. </w:t>
+        <w:t xml:space="preserve">Предметная область – продажи кофейных напитков в кофейнях. Кофейные напитки бывают разных видов (американо, капучино, и др.), могут приобретаться в разное время суток (утро, день, вечер, ночь), в разное время года (осень, зима, весна, лето), с помощью разных типов оплаты (наличные, карта), за разную стоимость. </w:t>
       </w:r>
     </w:p>
     <w:p>
@@ -118,23 +110,7 @@
         </w:numPr>
       </w:pPr>
       <w:r>
-        <w:t xml:space="preserve">Самые популярные виды кофе: капучино, </w:t>
-      </w:r>
-      <w:proofErr w:type="spellStart"/>
-      <w:r>
-        <w:t>латте</w:t>
-      </w:r>
-      <w:proofErr w:type="spellEnd"/>
-      <w:r>
-        <w:t xml:space="preserve">, </w:t>
-      </w:r>
-      <w:proofErr w:type="spellStart"/>
-      <w:r>
-        <w:t>американо</w:t>
-      </w:r>
-      <w:proofErr w:type="spellEnd"/>
-      <w:r>
-        <w:t xml:space="preserve"> </w:t>
+        <w:t xml:space="preserve">Самые популярные виды кофе: капучино, латте, американо </w:t>
       </w:r>
     </w:p>
     <w:p>
@@ -246,8 +222,8 @@
     <w:tbl>
       <w:tblPr>
         <w:tblStyle w:val="a4"/>
-        <w:tblW w:w="6702" w:type="dxa"/>
-        <w:tblInd w:w="1339" w:type="dxa"/>
+        <w:tblW w:w="6907" w:type="dxa"/>
+        <w:jc w:val="center"/>
         <w:tblLook w:val="04A0" w:firstRow="1" w:lastRow="0" w:firstColumn="1" w:lastColumn="0" w:noHBand="0" w:noVBand="1"/>
       </w:tblPr>
       <w:tblGrid>
@@ -259,47 +235,51 @@
         <w:trPr>
           <w:divId w:val="681587101"/>
           <w:trHeight w:val="346"/>
+          <w:jc w:val="center"/>
         </w:trPr>
         <w:tc>
           <w:tcPr>
-            <w:tcW w:w="2287" w:type="dxa"/>
+            <w:tcW w:w="2356" w:type="dxa"/>
             <w:noWrap/>
             <w:hideMark/>
           </w:tcPr>
           <w:p>
-            <w:proofErr w:type="spellStart"/>
+            <w:pPr>
+              <w:jc w:val="center"/>
+            </w:pPr>
             <w:r>
               <w:t>hour_of_day</w:t>
             </w:r>
-            <w:proofErr w:type="spellEnd"/>
           </w:p>
         </w:tc>
         <w:tc>
           <w:tcPr>
-            <w:tcW w:w="2306" w:type="dxa"/>
+            <w:tcW w:w="2366" w:type="dxa"/>
             <w:noWrap/>
             <w:hideMark/>
           </w:tcPr>
           <w:p>
-            <w:proofErr w:type="spellStart"/>
+            <w:pPr>
+              <w:jc w:val="center"/>
+            </w:pPr>
             <w:r>
               <w:t>coffee_name</w:t>
             </w:r>
-            <w:proofErr w:type="spellEnd"/>
           </w:p>
         </w:tc>
         <w:tc>
           <w:tcPr>
-            <w:tcW w:w="2109" w:type="dxa"/>
+            <w:tcW w:w="2185" w:type="dxa"/>
             <w:noWrap/>
             <w:hideMark/>
           </w:tcPr>
           <w:p>
-            <w:proofErr w:type="spellStart"/>
+            <w:pPr>
+              <w:jc w:val="center"/>
+            </w:pPr>
             <w:r>
               <w:t>Date</w:t>
             </w:r>
-            <w:proofErr w:type="spellEnd"/>
           </w:p>
         </w:tc>
       </w:tr>
@@ -307,14 +287,18 @@
         <w:trPr>
           <w:divId w:val="681587101"/>
           <w:trHeight w:val="346"/>
+          <w:jc w:val="center"/>
         </w:trPr>
         <w:tc>
           <w:tcPr>
-            <w:tcW w:w="2287" w:type="dxa"/>
+            <w:tcW w:w="2356" w:type="dxa"/>
             <w:noWrap/>
             <w:hideMark/>
           </w:tcPr>
           <w:p>
+            <w:pPr>
+              <w:jc w:val="center"/>
+            </w:pPr>
             <w:r>
               <w:t>10</w:t>
             </w:r>
@@ -322,25 +306,29 @@
         </w:tc>
         <w:tc>
           <w:tcPr>
-            <w:tcW w:w="2306" w:type="dxa"/>
+            <w:tcW w:w="2366" w:type="dxa"/>
             <w:noWrap/>
             <w:hideMark/>
           </w:tcPr>
           <w:p>
-            <w:proofErr w:type="spellStart"/>
+            <w:pPr>
+              <w:jc w:val="center"/>
+            </w:pPr>
             <w:r>
               <w:t>Latte</w:t>
             </w:r>
-            <w:proofErr w:type="spellEnd"/>
           </w:p>
         </w:tc>
         <w:tc>
           <w:tcPr>
-            <w:tcW w:w="2109" w:type="dxa"/>
+            <w:tcW w:w="2185" w:type="dxa"/>
             <w:noWrap/>
             <w:hideMark/>
           </w:tcPr>
           <w:p>
+            <w:pPr>
+              <w:jc w:val="center"/>
+            </w:pPr>
             <w:r>
               <w:t>01.03.2024</w:t>
             </w:r>
@@ -351,14 +339,18 @@
         <w:trPr>
           <w:divId w:val="681587101"/>
           <w:trHeight w:val="346"/>
+          <w:jc w:val="center"/>
         </w:trPr>
         <w:tc>
           <w:tcPr>
-            <w:tcW w:w="2287" w:type="dxa"/>
+            <w:tcW w:w="2356" w:type="dxa"/>
             <w:noWrap/>
             <w:hideMark/>
           </w:tcPr>
           <w:p>
+            <w:pPr>
+              <w:jc w:val="center"/>
+            </w:pPr>
             <w:r>
               <w:t>12</w:t>
             </w:r>
@@ -366,28 +358,29 @@
         </w:tc>
         <w:tc>
           <w:tcPr>
-            <w:tcW w:w="2306" w:type="dxa"/>
+            <w:tcW w:w="2366" w:type="dxa"/>
             <w:noWrap/>
             <w:hideMark/>
           </w:tcPr>
           <w:p>
+            <w:pPr>
+              <w:jc w:val="center"/>
+            </w:pPr>
             <w:r>
-              <w:t xml:space="preserve">Hot </w:t>
+              <w:t>Hot Chocolate</w:t>
             </w:r>
-            <w:proofErr w:type="spellStart"/>
-            <w:r>
-              <w:t>Chocolate</w:t>
-            </w:r>
-            <w:proofErr w:type="spellEnd"/>
           </w:p>
         </w:tc>
         <w:tc>
           <w:tcPr>
-            <w:tcW w:w="2109" w:type="dxa"/>
+            <w:tcW w:w="2185" w:type="dxa"/>
             <w:noWrap/>
             <w:hideMark/>
           </w:tcPr>
           <w:p>
+            <w:pPr>
+              <w:jc w:val="center"/>
+            </w:pPr>
             <w:r>
               <w:t>01.03.2024</w:t>
             </w:r>
@@ -613,15 +606,7 @@
         </w:numPr>
       </w:pPr>
       <w:r>
-        <w:t xml:space="preserve">Гипотеза подтвердилась, однако одним из самых популярных кофейных напитков было </w:t>
-      </w:r>
-      <w:proofErr w:type="spellStart"/>
-      <w:r>
-        <w:t>американо</w:t>
-      </w:r>
-      <w:proofErr w:type="spellEnd"/>
-      <w:r>
-        <w:t xml:space="preserve"> с молоком, которое не учитывалось в гипотезе.</w:t>
+        <w:t>Гипотеза подтвердилась, однако одним из самых популярных кофейных напитков было американо с молоком, которое не учитывалось в гипотезе.</w:t>
       </w:r>
     </w:p>
     <w:p>
@@ -671,23 +656,7 @@
         </w:numPr>
       </w:pPr>
       <w:r>
-        <w:t xml:space="preserve">Ассортимент кофейни обязательно должен содержать </w:t>
-      </w:r>
-      <w:proofErr w:type="spellStart"/>
-      <w:r>
-        <w:t>латте</w:t>
-      </w:r>
-      <w:proofErr w:type="spellEnd"/>
-      <w:r>
-        <w:t xml:space="preserve">, </w:t>
-      </w:r>
-      <w:proofErr w:type="spellStart"/>
-      <w:r>
-        <w:t>американо</w:t>
-      </w:r>
-      <w:proofErr w:type="spellEnd"/>
-      <w:r>
-        <w:t xml:space="preserve"> и капучино, поскольку это наиболее популярные виды кофейных напитков. </w:t>
+        <w:t xml:space="preserve">Ассортимент кофейни обязательно должен содержать латте, американо и капучино, поскольку это наиболее популярные виды кофейных напитков. </w:t>
       </w:r>
     </w:p>
     <w:p>
@@ -725,7 +694,7 @@
 </file>
 
 <file path=word/numbering.xml><?xml version="1.0" encoding="utf-8"?>
-<w:numbering xmlns:wpc="http://schemas.microsoft.com/office/word/2010/wordprocessingCanvas" xmlns:cx="http://schemas.microsoft.com/office/drawing/2014/chartex" xmlns:cx1="http://schemas.microsoft.com/office/drawing/2015/9/8/chartex" xmlns:cx2="http://schemas.microsoft.com/office/drawing/2015/10/21/chartex" xmlns:cx3="http://schemas.microsoft.com/office/drawing/2016/5/9/chartex" xmlns:cx4="http://schemas.microsoft.com/office/drawing/2016/5/10/chartex" xmlns:cx5="http://schemas.microsoft.com/office/drawing/2016/5/11/chartex" xmlns:cx6="http://schemas.microsoft.com/office/drawing/2016/5/12/chartex" xmlns:cx7="http://schemas.microsoft.com/office/drawing/2016/5/13/chartex" xmlns:cx8="http://schemas.microsoft.com/office/drawing/2016/5/14/chartex" xmlns:mc="http://schemas.openxmlformats.org/markup-compatibility/2006" xmlns:aink="http://schemas.microsoft.com/office/drawing/2016/ink" xmlns:am3d="http://schemas.microsoft.com/office/drawing/2017/model3d" xmlns:o="urn:schemas-microsoft-com:office:office" xmlns:r="http://schemas.openxmlformats.org/officeDocument/2006/relationships" xmlns:m="http://schemas.openxmlformats.org/officeDocument/2006/math" xmlns:v="urn:schemas-microsoft-com:vml" xmlns:wp14="http://schemas.microsoft.com/office/word/2010/wordprocessingDrawing" xmlns:wp="http://schemas.openxmlformats.org/drawingml/2006/wordprocessingDrawing" xmlns:w10="urn:schemas-microsoft-com:office:word" xmlns:w="http://schemas.openxmlformats.org/wordprocessingml/2006/main" xmlns:w14="http://schemas.microsoft.com/office/word/2010/wordml" xmlns:w15="http://schemas.microsoft.com/office/word/2012/wordml" xmlns:w16cex="http://schemas.microsoft.com/office/word/2018/wordml/cex" xmlns:w16cid="http://schemas.microsoft.com/office/word/2016/wordml/cid" xmlns:w16="http://schemas.microsoft.com/office/word/2018/wordml" xmlns:w16sdtdh="http://schemas.microsoft.com/office/word/2020/wordml/sdtdatahash" xmlns:w16se="http://schemas.microsoft.com/office/word/2015/wordml/symex" xmlns:wpg="http://schemas.microsoft.com/office/word/2010/wordprocessingGroup" xmlns:wpi="http://schemas.microsoft.com/office/word/2010/wordprocessingInk" xmlns:wne="http://schemas.microsoft.com/office/word/2006/wordml" xmlns:wps="http://schemas.microsoft.com/office/word/2010/wordprocessingShape" mc:Ignorable="w14 w15 w16se w16cid w16 w16cex w16sdtdh wp14">
+<w:numbering xmlns:wpc="http://schemas.microsoft.com/office/word/2010/wordprocessingCanvas" xmlns:cx="http://schemas.microsoft.com/office/drawing/2014/chartex" xmlns:cx1="http://schemas.microsoft.com/office/drawing/2015/9/8/chartex" xmlns:cx2="http://schemas.microsoft.com/office/drawing/2015/10/21/chartex" xmlns:cx3="http://schemas.microsoft.com/office/drawing/2016/5/9/chartex" xmlns:cx4="http://schemas.microsoft.com/office/drawing/2016/5/10/chartex" xmlns:cx5="http://schemas.microsoft.com/office/drawing/2016/5/11/chartex" xmlns:cx6="http://schemas.microsoft.com/office/drawing/2016/5/12/chartex" xmlns:cx7="http://schemas.microsoft.com/office/drawing/2016/5/13/chartex" xmlns:cx8="http://schemas.microsoft.com/office/drawing/2016/5/14/chartex" xmlns:mc="http://schemas.openxmlformats.org/markup-compatibility/2006" xmlns:aink="http://schemas.microsoft.com/office/drawing/2016/ink" xmlns:am3d="http://schemas.microsoft.com/office/drawing/2017/model3d" xmlns:o="urn:schemas-microsoft-com:office:office" xmlns:oel="http://schemas.microsoft.com/office/2019/extlst" xmlns:r="http://schemas.openxmlformats.org/officeDocument/2006/relationships" xmlns:m="http://schemas.openxmlformats.org/officeDocument/2006/math" xmlns:v="urn:schemas-microsoft-com:vml" xmlns:wp14="http://schemas.microsoft.com/office/word/2010/wordprocessingDrawing" xmlns:wp="http://schemas.openxmlformats.org/drawingml/2006/wordprocessingDrawing" xmlns:w10="urn:schemas-microsoft-com:office:word" xmlns:w="http://schemas.openxmlformats.org/wordprocessingml/2006/main" xmlns:w14="http://schemas.microsoft.com/office/word/2010/wordml" xmlns:w15="http://schemas.microsoft.com/office/word/2012/wordml" xmlns:w16cex="http://schemas.microsoft.com/office/word/2018/wordml/cex" xmlns:w16cid="http://schemas.microsoft.com/office/word/2016/wordml/cid" xmlns:w16="http://schemas.microsoft.com/office/word/2018/wordml" xmlns:w16du="http://schemas.microsoft.com/office/word/2023/wordml/word16du" xmlns:w16sdtdh="http://schemas.microsoft.com/office/word/2020/wordml/sdtdatahash" xmlns:w16sdtfl="http://schemas.microsoft.com/office/word/2024/wordml/sdtformatlock" xmlns:w16se="http://schemas.microsoft.com/office/word/2015/wordml/symex" xmlns:wpg="http://schemas.microsoft.com/office/word/2010/wordprocessingGroup" xmlns:wpi="http://schemas.microsoft.com/office/word/2010/wordprocessingInk" xmlns:wne="http://schemas.microsoft.com/office/word/2006/wordml" xmlns:wps="http://schemas.microsoft.com/office/word/2010/wordprocessingShape" mc:Ignorable="w14 w15 w16se w16cid w16 w16cex w16sdtdh w16sdtfl w16du wp14">
   <w:abstractNum w:abstractNumId="0" w15:restartNumberingAfterBreak="0">
     <w:nsid w:val="015B2D9A"/>
     <w:multiLevelType w:val="hybridMultilevel"/>
@@ -1616,41 +1585,41 @@
       </w:pPr>
     </w:lvl>
   </w:abstractNum>
-  <w:num w:numId="1">
+  <w:num w:numId="1" w16cid:durableId="2051495003">
     <w:abstractNumId w:val="6"/>
   </w:num>
-  <w:num w:numId="2">
+  <w:num w:numId="2" w16cid:durableId="395664138">
     <w:abstractNumId w:val="1"/>
   </w:num>
-  <w:num w:numId="3">
+  <w:num w:numId="3" w16cid:durableId="876432253">
     <w:abstractNumId w:val="7"/>
   </w:num>
-  <w:num w:numId="4">
+  <w:num w:numId="4" w16cid:durableId="196434881">
     <w:abstractNumId w:val="4"/>
   </w:num>
-  <w:num w:numId="5">
+  <w:num w:numId="5" w16cid:durableId="1399983707">
     <w:abstractNumId w:val="3"/>
   </w:num>
-  <w:num w:numId="6">
+  <w:num w:numId="6" w16cid:durableId="260071266">
     <w:abstractNumId w:val="5"/>
   </w:num>
-  <w:num w:numId="7">
+  <w:num w:numId="7" w16cid:durableId="1865745826">
     <w:abstractNumId w:val="2"/>
   </w:num>
-  <w:num w:numId="8">
+  <w:num w:numId="8" w16cid:durableId="1463427502">
     <w:abstractNumId w:val="9"/>
   </w:num>
-  <w:num w:numId="9">
+  <w:num w:numId="9" w16cid:durableId="951205424">
     <w:abstractNumId w:val="8"/>
   </w:num>
-  <w:num w:numId="10">
+  <w:num w:numId="10" w16cid:durableId="1476099957">
     <w:abstractNumId w:val="0"/>
   </w:num>
 </w:numbering>
 </file>
 
 <file path=word/styles.xml><?xml version="1.0" encoding="utf-8"?>
-<w:styles xmlns:mc="http://schemas.openxmlformats.org/markup-compatibility/2006" xmlns:r="http://schemas.openxmlformats.org/officeDocument/2006/relationships" xmlns:w="http://schemas.openxmlformats.org/wordprocessingml/2006/main" xmlns:w14="http://schemas.microsoft.com/office/word/2010/wordml" xmlns:w15="http://schemas.microsoft.com/office/word/2012/wordml" xmlns:w16cex="http://schemas.microsoft.com/office/word/2018/wordml/cex" xmlns:w16cid="http://schemas.microsoft.com/office/word/2016/wordml/cid" xmlns:w16="http://schemas.microsoft.com/office/word/2018/wordml" xmlns:w16sdtdh="http://schemas.microsoft.com/office/word/2020/wordml/sdtdatahash" xmlns:w16se="http://schemas.microsoft.com/office/word/2015/wordml/symex" mc:Ignorable="w14 w15 w16se w16cid w16 w16cex w16sdtdh">
+<w:styles xmlns:mc="http://schemas.openxmlformats.org/markup-compatibility/2006" xmlns:r="http://schemas.openxmlformats.org/officeDocument/2006/relationships" xmlns:w="http://schemas.openxmlformats.org/wordprocessingml/2006/main" xmlns:w14="http://schemas.microsoft.com/office/word/2010/wordml" xmlns:w15="http://schemas.microsoft.com/office/word/2012/wordml" xmlns:w16cex="http://schemas.microsoft.com/office/word/2018/wordml/cex" xmlns:w16cid="http://schemas.microsoft.com/office/word/2016/wordml/cid" xmlns:w16="http://schemas.microsoft.com/office/word/2018/wordml" xmlns:w16du="http://schemas.microsoft.com/office/word/2023/wordml/word16du" xmlns:w16sdtdh="http://schemas.microsoft.com/office/word/2020/wordml/sdtdatahash" xmlns:w16sdtfl="http://schemas.microsoft.com/office/word/2024/wordml/sdtformatlock" xmlns:w16se="http://schemas.microsoft.com/office/word/2015/wordml/symex" mc:Ignorable="w14 w15 w16se w16cid w16 w16cex w16sdtdh w16sdtfl w16du">
   <w:docDefaults>
     <w:rPrDefault>
       <w:rPr>
@@ -2085,6 +2054,7 @@
   <w:style w:type="character" w:default="1" w:styleId="a0">
     <w:name w:val="Default Paragraph Font"/>
     <w:uiPriority w:val="1"/>
+    <w:semiHidden/>
     <w:unhideWhenUsed/>
   </w:style>
   <w:style w:type="table" w:default="1" w:styleId="a1">
@@ -2229,7 +2199,7 @@
               <a:cs typeface="+mn-cs"/>
             </a:defRPr>
           </a:pPr>
-          <a:endParaRPr lang="ru-RU"/>
+          <a:endParaRPr lang="en-US"/>
         </a:p>
       </c:txPr>
     </c:title>
@@ -2756,7 +2726,7 @@
               <a:cs typeface="+mn-cs"/>
             </a:defRPr>
           </a:pPr>
-          <a:endParaRPr lang="ru-RU"/>
+          <a:endParaRPr lang="en-US"/>
         </a:p>
       </c:txPr>
     </c:title>
@@ -4373,6 +4343,7 @@
     </c:plotArea>
     <c:plotVisOnly val="1"/>
     <c:dispBlanksAs val="gap"/>
+    <c:showDLblsOverMax val="0"/>
     <c:extLst>
       <c:ext xmlns:c16r3="http://schemas.microsoft.com/office/drawing/2017/03/chart" uri="{56B9EC1D-385E-4148-901F-78D8002777C0}">
         <c16r3:dataDisplayOptions16>
@@ -4380,7 +4351,6 @@
         </c16r3:dataDisplayOptions16>
       </c:ext>
     </c:extLst>
-    <c:showDLblsOverMax val="0"/>
   </c:chart>
   <c:spPr>
     <a:solidFill>
@@ -5021,6 +4991,7 @@
     </c:plotArea>
     <c:plotVisOnly val="1"/>
     <c:dispBlanksAs val="gap"/>
+    <c:showDLblsOverMax val="0"/>
     <c:extLst>
       <c:ext xmlns:c16r3="http://schemas.microsoft.com/office/drawing/2017/03/chart" uri="{56B9EC1D-385E-4148-901F-78D8002777C0}">
         <c16r3:dataDisplayOptions16>
@@ -5028,7 +4999,6 @@
         </c16r3:dataDisplayOptions16>
       </c:ext>
     </c:extLst>
-    <c:showDLblsOverMax val="0"/>
   </c:chart>
   <c:spPr>
     <a:solidFill>
@@ -5657,6 +5627,7 @@
     </c:plotArea>
     <c:plotVisOnly val="1"/>
     <c:dispBlanksAs val="gap"/>
+    <c:showDLblsOverMax val="0"/>
     <c:extLst>
       <c:ext xmlns:c16r3="http://schemas.microsoft.com/office/drawing/2017/03/chart" uri="{56B9EC1D-385E-4148-901F-78D8002777C0}">
         <c16r3:dataDisplayOptions16>
@@ -5664,7 +5635,6 @@
         </c16r3:dataDisplayOptions16>
       </c:ext>
     </c:extLst>
-    <c:showDLblsOverMax val="0"/>
   </c:chart>
   <c:spPr>
     <a:solidFill>

</xml_diff>